<commit_message>
menambahkan jika sistem masih bersifat konvensional
</commit_message>
<xml_diff>
--- a/SKRIPSI/New folder/BAB I.docx
+++ b/SKRIPSI/New folder/BAB I.docx
@@ -140,7 +140,7 @@
           <w:noProof/>
           <w:sz w:val="28"/>
           <w:szCs w:val="24"/>
-          <w:lang w:val="en-US"/>
+          <w:lang w:eastAsia="id-ID"/>
         </w:rPr>
         <w:drawing>
           <wp:inline distT="0" distB="0" distL="0" distR="0">
@@ -161,7 +161,7 @@
                     <a:blip r:embed="rId8" cstate="print">
                       <a:extLst>
                         <a:ext uri="{28A0092B-C50C-407E-A947-70E740481C1C}">
-                          <a14:useLocalDpi xmlns:a14="http://schemas.microsoft.com/office/drawing/2010/main" xmlns:wps="http://schemas.microsoft.com/office/word/2010/wordprocessingShape" xmlns:wpi="http://schemas.microsoft.com/office/word/2010/wordprocessingInk" xmlns:wpg="http://schemas.microsoft.com/office/word/2010/wordprocessingGroup" xmlns:w15="http://schemas.microsoft.com/office/word/2012/wordml" xmlns:w14="http://schemas.microsoft.com/office/word/2010/wordml" xmlns:w="http://schemas.openxmlformats.org/wordprocessingml/2006/main" xmlns:w10="urn:schemas-microsoft-com:office:word" xmlns:wp14="http://schemas.microsoft.com/office/word/2010/wordprocessingDrawing" xmlns:v="urn:schemas-microsoft-com:vml" xmlns:o="urn:schemas-microsoft-com:office:office" xmlns:mc="http://schemas.openxmlformats.org/markup-compatibility/2006" xmlns:wpc="http://schemas.microsoft.com/office/word/2010/wordprocessingCanvas" xmlns="" xmlns:arto="http://schemas.microsoft.com/office/word/2006/arto" val="0"/>
+                          <a14:useLocalDpi xmlns:arto="http://schemas.microsoft.com/office/word/2006/arto" xmlns="" xmlns:wpc="http://schemas.microsoft.com/office/word/2010/wordprocessingCanvas" xmlns:mc="http://schemas.openxmlformats.org/markup-compatibility/2006" xmlns:o="urn:schemas-microsoft-com:office:office" xmlns:v="urn:schemas-microsoft-com:vml" xmlns:wp14="http://schemas.microsoft.com/office/word/2010/wordprocessingDrawing" xmlns:w10="urn:schemas-microsoft-com:office:word" xmlns:w="http://schemas.openxmlformats.org/wordprocessingml/2006/main" xmlns:w14="http://schemas.microsoft.com/office/word/2010/wordml" xmlns:w15="http://schemas.microsoft.com/office/word/2012/wordml" xmlns:wpg="http://schemas.microsoft.com/office/word/2010/wordprocessingGroup" xmlns:wpi="http://schemas.microsoft.com/office/word/2010/wordprocessingInk" xmlns:wps="http://schemas.microsoft.com/office/word/2010/wordprocessingShape" xmlns:a14="http://schemas.microsoft.com/office/drawing/2010/main" val="0"/>
                         </a:ext>
                       </a:extLst>
                     </a:blip>
@@ -637,7 +637,7 @@
           <w:noProof/>
           <w:sz w:val="28"/>
           <w:szCs w:val="24"/>
-          <w:lang w:val="en-US"/>
+          <w:lang w:eastAsia="id-ID"/>
         </w:rPr>
         <w:drawing>
           <wp:inline distT="0" distB="0" distL="0" distR="0">
@@ -658,7 +658,7 @@
                     <a:blip r:embed="rId8" cstate="print">
                       <a:extLst>
                         <a:ext uri="{28A0092B-C50C-407E-A947-70E740481C1C}">
-                          <a14:useLocalDpi xmlns:a14="http://schemas.microsoft.com/office/drawing/2010/main" xmlns:wps="http://schemas.microsoft.com/office/word/2010/wordprocessingShape" xmlns:wpi="http://schemas.microsoft.com/office/word/2010/wordprocessingInk" xmlns:wpg="http://schemas.microsoft.com/office/word/2010/wordprocessingGroup" xmlns:w15="http://schemas.microsoft.com/office/word/2012/wordml" xmlns:w14="http://schemas.microsoft.com/office/word/2010/wordml" xmlns:w="http://schemas.openxmlformats.org/wordprocessingml/2006/main" xmlns:w10="urn:schemas-microsoft-com:office:word" xmlns:wp14="http://schemas.microsoft.com/office/word/2010/wordprocessingDrawing" xmlns:v="urn:schemas-microsoft-com:vml" xmlns:o="urn:schemas-microsoft-com:office:office" xmlns:mc="http://schemas.openxmlformats.org/markup-compatibility/2006" xmlns:wpc="http://schemas.microsoft.com/office/word/2010/wordprocessingCanvas" xmlns="" xmlns:arto="http://schemas.microsoft.com/office/word/2006/arto" val="0"/>
+                          <a14:useLocalDpi xmlns:arto="http://schemas.microsoft.com/office/word/2006/arto" xmlns="" xmlns:wpc="http://schemas.microsoft.com/office/word/2010/wordprocessingCanvas" xmlns:mc="http://schemas.openxmlformats.org/markup-compatibility/2006" xmlns:o="urn:schemas-microsoft-com:office:office" xmlns:v="urn:schemas-microsoft-com:vml" xmlns:wp14="http://schemas.microsoft.com/office/word/2010/wordprocessingDrawing" xmlns:w10="urn:schemas-microsoft-com:office:word" xmlns:w="http://schemas.openxmlformats.org/wordprocessingml/2006/main" xmlns:w14="http://schemas.microsoft.com/office/word/2010/wordml" xmlns:w15="http://schemas.microsoft.com/office/word/2012/wordml" xmlns:wpg="http://schemas.microsoft.com/office/word/2010/wordprocessingGroup" xmlns:wpi="http://schemas.microsoft.com/office/word/2010/wordprocessingInk" xmlns:wps="http://schemas.microsoft.com/office/word/2010/wordprocessingShape" xmlns:a14="http://schemas.microsoft.com/office/drawing/2010/main" val="0"/>
                         </a:ext>
                       </a:extLst>
                     </a:blip>
@@ -960,7 +960,7 @@
               <w:rPr>
                 <w:noProof/>
                 <w:sz w:val="18"/>
-                <w:lang w:val="en-US"/>
+                <w:lang w:eastAsia="id-ID"/>
               </w:rPr>
               <w:lastRenderedPageBreak/>
               <w:drawing>
@@ -990,7 +990,7 @@
                           <a:blip r:embed="rId11" cstate="print">
                             <a:extLst>
                               <a:ext uri="{28A0092B-C50C-407E-A947-70E740481C1C}">
-                                <a14:useLocalDpi xmlns:a14="http://schemas.microsoft.com/office/drawing/2010/main" xmlns:wps="http://schemas.microsoft.com/office/word/2010/wordprocessingShape" xmlns:wpi="http://schemas.microsoft.com/office/word/2010/wordprocessingInk" xmlns:wpg="http://schemas.microsoft.com/office/word/2010/wordprocessingGroup" xmlns:w15="http://schemas.microsoft.com/office/word/2012/wordml" xmlns:w14="http://schemas.microsoft.com/office/word/2010/wordml" xmlns:w="http://schemas.openxmlformats.org/wordprocessingml/2006/main" xmlns:w10="urn:schemas-microsoft-com:office:word" xmlns:wp14="http://schemas.microsoft.com/office/word/2010/wordprocessingDrawing" xmlns:v="urn:schemas-microsoft-com:vml" xmlns:o="urn:schemas-microsoft-com:office:office" xmlns:mc="http://schemas.openxmlformats.org/markup-compatibility/2006" xmlns:wpc="http://schemas.microsoft.com/office/word/2010/wordprocessingCanvas" xmlns="" xmlns:arto="http://schemas.microsoft.com/office/word/2006/arto" val="0"/>
+                                <a14:useLocalDpi xmlns:arto="http://schemas.microsoft.com/office/word/2006/arto" xmlns="" xmlns:wpc="http://schemas.microsoft.com/office/word/2010/wordprocessingCanvas" xmlns:mc="http://schemas.openxmlformats.org/markup-compatibility/2006" xmlns:o="urn:schemas-microsoft-com:office:office" xmlns:v="urn:schemas-microsoft-com:vml" xmlns:wp14="http://schemas.microsoft.com/office/word/2010/wordprocessingDrawing" xmlns:w10="urn:schemas-microsoft-com:office:word" xmlns:w="http://schemas.openxmlformats.org/wordprocessingml/2006/main" xmlns:w14="http://schemas.microsoft.com/office/word/2010/wordml" xmlns:w15="http://schemas.microsoft.com/office/word/2012/wordml" xmlns:wpg="http://schemas.microsoft.com/office/word/2010/wordprocessingGroup" xmlns:wpi="http://schemas.microsoft.com/office/word/2010/wordprocessingInk" xmlns:wps="http://schemas.microsoft.com/office/word/2010/wordprocessingShape" xmlns:a14="http://schemas.microsoft.com/office/drawing/2010/main" val="0"/>
                               </a:ext>
                             </a:extLst>
                           </a:blip>
@@ -3599,6 +3599,13 @@
     </w:p>
     <w:p>
       <w:pPr>
+        <w:rPr>
+          <w:lang w:val="en-US"/>
+        </w:rPr>
+      </w:pPr>
+    </w:p>
+    <w:p>
+      <w:pPr>
         <w:pStyle w:val="Heading2"/>
         <w:spacing w:after="0" w:line="480" w:lineRule="auto"/>
         <w:jc w:val="both"/>
@@ -3726,7 +3733,7 @@
           <w:sz w:val="24"/>
           <w:szCs w:val="24"/>
         </w:rPr>
-        <w:t xml:space="preserve">dalam penyimpanan dokumen baik surat masuk, surat keluar, dan dokumen lainnya masih dilakukan secara </w:t>
+        <w:t xml:space="preserve">dalam penyimpanan dokumen </w:t>
       </w:r>
       <w:r>
         <w:rPr>
@@ -3735,7 +3742,7 @@
           <w:szCs w:val="24"/>
         </w:rPr>
         <w:lastRenderedPageBreak/>
-        <w:t>manual yang dikerjakan oleh pada Sekre</w:t>
+        <w:t>baik surat masuk, surat keluar, dan dokumen lainnya masih dilakukan secara manual yang dikerjakan oleh pada Sekre</w:t>
       </w:r>
       <w:r>
         <w:rPr>
@@ -5045,7 +5052,7 @@
           <w:noProof/>
           <w:sz w:val="24"/>
           <w:szCs w:val="26"/>
-          <w:lang w:val="en-US"/>
+          <w:lang w:eastAsia="id-ID"/>
         </w:rPr>
         <w:drawing>
           <wp:inline distT="0" distB="0" distL="0" distR="0">
@@ -5515,6 +5522,19 @@
         </w:rPr>
         <w:t>LANDASAN TEORI</w:t>
       </w:r>
+    </w:p>
+    <w:p>
+      <w:pPr>
+        <w:spacing w:after="0" w:line="480" w:lineRule="auto"/>
+        <w:jc w:val="center"/>
+        <w:rPr>
+          <w:rFonts w:ascii="Times New Roman" w:hAnsi="Times New Roman" w:cs="Times New Roman"/>
+          <w:b/>
+          <w:sz w:val="28"/>
+          <w:szCs w:val="24"/>
+          <w:lang w:val="en-US"/>
+        </w:rPr>
+      </w:pPr>
     </w:p>
     <w:p>
       <w:pPr>
@@ -9289,7 +9309,7 @@
           <w:noProof/>
           <w:sz w:val="24"/>
           <w:szCs w:val="24"/>
-          <w:lang w:val="en-US"/>
+          <w:lang w:eastAsia="id-ID"/>
         </w:rPr>
         <w:drawing>
           <wp:inline distT="0" distB="0" distL="0" distR="0">
@@ -9312,7 +9332,7 @@
                     <a:blip r:embed="rId13">
                       <a:extLst>
                         <a:ext uri="{28A0092B-C50C-407E-A947-70E740481C1C}">
-                          <a14:useLocalDpi xmlns:arto="http://schemas.microsoft.com/office/word/2006/arto" xmlns="" xmlns:wpc="http://schemas.microsoft.com/office/word/2010/wordprocessingCanvas" xmlns:mc="http://schemas.openxmlformats.org/markup-compatibility/2006" xmlns:o="urn:schemas-microsoft-com:office:office" xmlns:v="urn:schemas-microsoft-com:vml" xmlns:wp14="http://schemas.microsoft.com/office/word/2010/wordprocessingDrawing" xmlns:w10="urn:schemas-microsoft-com:office:word" xmlns:w="http://schemas.openxmlformats.org/wordprocessingml/2006/main" xmlns:w14="http://schemas.microsoft.com/office/word/2010/wordml" xmlns:w15="http://schemas.microsoft.com/office/word/2012/wordml" xmlns:wpg="http://schemas.microsoft.com/office/word/2010/wordprocessingGroup" xmlns:wpi="http://schemas.microsoft.com/office/word/2010/wordprocessingInk" xmlns:wps="http://schemas.microsoft.com/office/word/2010/wordprocessingShape" xmlns:a14="http://schemas.microsoft.com/office/drawing/2010/main" val="0"/>
+                          <a14:useLocalDpi xmlns:a14="http://schemas.microsoft.com/office/drawing/2010/main" xmlns:wps="http://schemas.microsoft.com/office/word/2010/wordprocessingShape" xmlns:wpi="http://schemas.microsoft.com/office/word/2010/wordprocessingInk" xmlns:wpg="http://schemas.microsoft.com/office/word/2010/wordprocessingGroup" xmlns:w15="http://schemas.microsoft.com/office/word/2012/wordml" xmlns:w14="http://schemas.microsoft.com/office/word/2010/wordml" xmlns:w="http://schemas.openxmlformats.org/wordprocessingml/2006/main" xmlns:w10="urn:schemas-microsoft-com:office:word" xmlns:wp14="http://schemas.microsoft.com/office/word/2010/wordprocessingDrawing" xmlns:v="urn:schemas-microsoft-com:vml" xmlns:o="urn:schemas-microsoft-com:office:office" xmlns:mc="http://schemas.openxmlformats.org/markup-compatibility/2006" xmlns:wpc="http://schemas.microsoft.com/office/word/2010/wordprocessingCanvas" xmlns="" xmlns:arto="http://schemas.microsoft.com/office/word/2006/arto" val="0"/>
                         </a:ext>
                       </a:extLst>
                     </a:blip>
@@ -12916,7 +12936,7 @@
                 <w:noProof/>
                 <w:sz w:val="24"/>
                 <w:szCs w:val="24"/>
-                <w:lang w:val="en-US"/>
+                <w:lang w:eastAsia="id-ID"/>
               </w:rPr>
               <w:drawing>
                 <wp:anchor distT="0" distB="0" distL="114300" distR="114300" simplePos="0" relativeHeight="251659264" behindDoc="0" locked="0" layoutInCell="1" allowOverlap="1">
@@ -13061,7 +13081,7 @@
                 <w:noProof/>
                 <w:sz w:val="24"/>
                 <w:szCs w:val="24"/>
-                <w:lang w:val="en-US"/>
+                <w:lang w:eastAsia="id-ID"/>
               </w:rPr>
               <w:drawing>
                 <wp:anchor distT="0" distB="0" distL="114300" distR="114300" simplePos="0" relativeHeight="251660288" behindDoc="0" locked="0" layoutInCell="1" allowOverlap="1">
@@ -13204,7 +13224,7 @@
                 <w:noProof/>
                 <w:sz w:val="24"/>
                 <w:szCs w:val="24"/>
-                <w:lang w:val="en-US"/>
+                <w:lang w:eastAsia="id-ID"/>
               </w:rPr>
               <w:drawing>
                 <wp:anchor distT="0" distB="0" distL="114300" distR="114300" simplePos="0" relativeHeight="251661312" behindDoc="0" locked="0" layoutInCell="1" allowOverlap="1">
@@ -13375,7 +13395,7 @@
                 <w:noProof/>
                 <w:sz w:val="24"/>
                 <w:szCs w:val="24"/>
-                <w:lang w:val="en-US"/>
+                <w:lang w:eastAsia="id-ID"/>
               </w:rPr>
               <w:drawing>
                 <wp:anchor distT="0" distB="0" distL="114300" distR="114300" simplePos="0" relativeHeight="251662336" behindDoc="0" locked="0" layoutInCell="1" allowOverlap="1">
@@ -13520,7 +13540,7 @@
                 <w:noProof/>
                 <w:sz w:val="24"/>
                 <w:szCs w:val="24"/>
-                <w:lang w:val="en-US"/>
+                <w:lang w:eastAsia="id-ID"/>
               </w:rPr>
               <w:drawing>
                 <wp:anchor distT="0" distB="0" distL="114300" distR="114300" simplePos="0" relativeHeight="251663360" behindDoc="0" locked="0" layoutInCell="1" allowOverlap="1">
@@ -14292,7 +14312,7 @@
                 <w:noProof/>
                 <w:sz w:val="24"/>
                 <w:szCs w:val="24"/>
-                <w:lang w:val="en-US"/>
+                <w:lang w:eastAsia="id-ID"/>
               </w:rPr>
               <w:drawing>
                 <wp:anchor distT="0" distB="0" distL="114300" distR="114300" simplePos="0" relativeHeight="251665408" behindDoc="0" locked="0" layoutInCell="1" allowOverlap="1">
@@ -14430,7 +14450,7 @@
                 <w:noProof/>
                 <w:sz w:val="24"/>
                 <w:szCs w:val="24"/>
-                <w:lang w:val="en-US"/>
+                <w:lang w:eastAsia="id-ID"/>
               </w:rPr>
               <w:drawing>
                 <wp:anchor distT="0" distB="0" distL="114300" distR="114300" simplePos="0" relativeHeight="251666432" behindDoc="0" locked="0" layoutInCell="1" allowOverlap="1">
@@ -14589,7 +14609,7 @@
                 <w:noProof/>
                 <w:sz w:val="24"/>
                 <w:szCs w:val="24"/>
-                <w:lang w:val="en-US"/>
+                <w:lang w:eastAsia="id-ID"/>
               </w:rPr>
               <w:drawing>
                 <wp:anchor distT="0" distB="0" distL="114300" distR="114300" simplePos="0" relativeHeight="251667456" behindDoc="0" locked="0" layoutInCell="1" allowOverlap="1">
@@ -14729,7 +14749,7 @@
                 <w:noProof/>
                 <w:sz w:val="24"/>
                 <w:szCs w:val="24"/>
-                <w:lang w:val="en-US"/>
+                <w:lang w:eastAsia="id-ID"/>
               </w:rPr>
               <w:lastRenderedPageBreak/>
               <w:drawing>
@@ -14922,7 +14942,7 @@
                 <w:noProof/>
                 <w:sz w:val="24"/>
                 <w:szCs w:val="24"/>
-                <w:lang w:val="en-US"/>
+                <w:lang w:eastAsia="id-ID"/>
               </w:rPr>
               <w:drawing>
                 <wp:anchor distT="0" distB="0" distL="114300" distR="114300" simplePos="0" relativeHeight="251668480" behindDoc="0" locked="0" layoutInCell="1" allowOverlap="1">
@@ -16106,7 +16126,7 @@
           <w:rFonts w:ascii="Times New Roman" w:hAnsi="Times New Roman" w:cs="Times New Roman"/>
           <w:noProof/>
           <w:sz w:val="24"/>
-          <w:lang w:val="en-US"/>
+          <w:lang w:eastAsia="id-ID"/>
         </w:rPr>
         <w:drawing>
           <wp:inline distT="0" distB="0" distL="0" distR="0">
@@ -16228,7 +16248,7 @@
           <w:sz w:val="28"/>
           <w:lang w:val="en-US"/>
         </w:rPr>
-        <w:t>ANALISIS MASALAH</w:t>
+        <w:t>ANALISIS</w:t>
       </w:r>
       <w:r>
         <w:rPr>
@@ -16236,7 +16256,24 @@
           <w:b/>
           <w:sz w:val="28"/>
         </w:rPr>
-        <w:t xml:space="preserve"> DAN PERANCANGAN </w:t>
+        <w:t xml:space="preserve"> MASALAH</w:t>
+      </w:r>
+      <w:r>
+        <w:rPr>
+          <w:rFonts w:ascii="Times New Roman" w:hAnsi="Times New Roman" w:cs="Times New Roman"/>
+          <w:b/>
+          <w:sz w:val="28"/>
+          <w:lang w:val="en-US"/>
+        </w:rPr>
+        <w:t xml:space="preserve"> </w:t>
+      </w:r>
+      <w:r>
+        <w:rPr>
+          <w:rFonts w:ascii="Times New Roman" w:hAnsi="Times New Roman" w:cs="Times New Roman"/>
+          <w:b/>
+          <w:sz w:val="28"/>
+        </w:rPr>
+        <w:t xml:space="preserve">DAN PERANCANGAN </w:t>
       </w:r>
       <w:bookmarkEnd w:id="134"/>
       <w:bookmarkEnd w:id="135"/>
@@ -16252,31 +16289,189 @@
     </w:p>
     <w:p>
       <w:pPr>
+        <w:spacing w:after="0" w:line="480" w:lineRule="auto"/>
+        <w:jc w:val="center"/>
+        <w:rPr>
+          <w:rFonts w:ascii="Times New Roman" w:hAnsi="Times New Roman" w:cs="Times New Roman"/>
+          <w:b/>
+          <w:sz w:val="28"/>
+          <w:lang w:val="en-US"/>
+        </w:rPr>
+      </w:pPr>
+    </w:p>
+    <w:p>
+      <w:pPr>
         <w:pStyle w:val="Heading2"/>
+        <w:rPr>
+          <w:lang w:val="id-ID"/>
+        </w:rPr>
+      </w:pPr>
+      <w:r>
+        <w:t>Analisis Masalah</w:t>
+      </w:r>
+    </w:p>
+    <w:p>
+      <w:pPr>
+        <w:spacing w:after="120" w:line="480" w:lineRule="auto"/>
+        <w:ind w:firstLine="720"/>
+        <w:jc w:val="both"/>
+        <w:rPr>
+          <w:rFonts w:ascii="Times New Roman" w:hAnsi="Times New Roman" w:cs="Times New Roman"/>
+          <w:sz w:val="24"/>
+          <w:szCs w:val="24"/>
+        </w:rPr>
+      </w:pPr>
+      <w:r>
+        <w:rPr>
+          <w:rFonts w:ascii="Times New Roman" w:hAnsi="Times New Roman" w:cs="Times New Roman"/>
+          <w:sz w:val="24"/>
+          <w:szCs w:val="24"/>
+        </w:rPr>
+        <w:t>Analisa merupakan suatu kegiatan yang bertujuan untuk mempelajari serta mengevaluasi suatu bentuk permasalahan yang ada pada sebuah sistem. Dalam analisa sistem akan ditemukan masalah yang mungkin akan mempengaruhi kerja sistem. Agar sistem yang dirancang dapat berjalan sebagaimana mestinya, perlu dilakukan analisis terhadap kinerja sistem yang pada akhirnya bertujuan untuk pengembangan sistem.</w:t>
+      </w:r>
+    </w:p>
+    <w:p>
+      <w:pPr>
         <w:spacing w:after="0" w:line="480" w:lineRule="auto"/>
-        <w:rPr>
-          <w:rFonts w:cs="Times New Roman"/>
-        </w:rPr>
-      </w:pPr>
-      <w:r>
-        <w:rPr>
-          <w:rFonts w:cs="Times New Roman"/>
-        </w:rPr>
-        <w:t xml:space="preserve">Analisis </w:t>
-      </w:r>
-      <w:r>
-        <w:rPr>
-          <w:rFonts w:cs="Times New Roman"/>
-        </w:rPr>
-        <w:t>Masalah</w:t>
+        <w:ind w:firstLine="720"/>
+        <w:jc w:val="both"/>
+        <w:rPr>
+          <w:rFonts w:ascii="Times New Roman" w:hAnsi="Times New Roman" w:cs="Times New Roman"/>
+          <w:sz w:val="24"/>
+          <w:szCs w:val="24"/>
+        </w:rPr>
+      </w:pPr>
+      <w:r>
+        <w:rPr>
+          <w:rFonts w:ascii="Times New Roman" w:hAnsi="Times New Roman" w:cs="Times New Roman"/>
+          <w:sz w:val="24"/>
+          <w:szCs w:val="24"/>
+        </w:rPr>
+        <w:t>Dari pengamatan yang telah dilakukan dapat dilihat analisa sistem manajemen pengarsipan surat pada BAPENDA masih bersifat konvensional yakni dengan cara di tulis dalam buku agenda</w:t>
+      </w:r>
+      <w:r>
+        <w:rPr>
+          <w:rFonts w:ascii="Times New Roman" w:hAnsi="Times New Roman" w:cs="Times New Roman"/>
+          <w:sz w:val="24"/>
+          <w:szCs w:val="24"/>
+        </w:rPr>
+        <w:t xml:space="preserve"> dimana terdapat permasalahan yang mengakibatkan kurangnya keefesiansinya dalam manajemen kearsipan surat. Berikut permasalahan jika masih menerapkan </w:t>
+      </w:r>
+      <w:r>
+        <w:rPr>
+          <w:rFonts w:ascii="Times New Roman" w:hAnsi="Times New Roman" w:cs="Times New Roman"/>
+          <w:sz w:val="24"/>
+          <w:szCs w:val="24"/>
+        </w:rPr>
+        <w:t>sistem manajemen dalam kearsipan yang bersifat komvensional :</w:t>
       </w:r>
     </w:p>
     <w:p>
       <w:pPr>
         <w:pStyle w:val="Heading3"/>
-      </w:pPr>
-      <w:r>
-        <w:t>Analisis Sistem Berjalan</w:t>
+        <w:jc w:val="both"/>
+      </w:pPr>
+      <w:r>
+        <w:t>Segi waktu</w:t>
+      </w:r>
+    </w:p>
+    <w:p>
+      <w:pPr>
+        <w:pStyle w:val="ListParagraph"/>
+        <w:numPr>
+          <w:ilvl w:val="0"/>
+          <w:numId w:val="40"/>
+        </w:numPr>
+        <w:spacing w:after="0" w:line="480" w:lineRule="auto"/>
+        <w:rPr>
+          <w:rFonts w:cs="Times New Roman"/>
+          <w:szCs w:val="24"/>
+        </w:rPr>
+      </w:pPr>
+      <w:r>
+        <w:rPr>
+          <w:rFonts w:cs="Times New Roman"/>
+          <w:szCs w:val="24"/>
+        </w:rPr>
+        <w:t xml:space="preserve">Mencatat informasi dan mengetahui urutan nomor agenda atau nomor surat selanjutnya diperkirakan </w:t>
+      </w:r>
+      <w:r>
+        <w:rPr>
+          <w:rFonts w:cs="Times New Roman"/>
+          <w:szCs w:val="24"/>
+        </w:rPr>
+        <w:t xml:space="preserve">memakan waktu </w:t>
+      </w:r>
+      <w:r>
+        <w:rPr>
+          <w:rFonts w:cs="Times New Roman"/>
+          <w:szCs w:val="24"/>
+        </w:rPr>
+        <w:t>±1 sampai 2 menit dalam prosesnya.</w:t>
+      </w:r>
+    </w:p>
+    <w:p>
+      <w:pPr>
+        <w:pStyle w:val="ListParagraph"/>
+        <w:numPr>
+          <w:ilvl w:val="0"/>
+          <w:numId w:val="40"/>
+        </w:numPr>
+        <w:spacing w:after="0" w:line="480" w:lineRule="auto"/>
+        <w:rPr>
+          <w:rFonts w:cs="Times New Roman"/>
+          <w:szCs w:val="24"/>
+        </w:rPr>
+      </w:pPr>
+      <w:r>
+        <w:rPr>
+          <w:rFonts w:cs="Times New Roman"/>
+          <w:szCs w:val="24"/>
+        </w:rPr>
+        <w:t xml:space="preserve">Mencari informasi dokumen surat dalam proses </w:t>
+      </w:r>
+      <w:r>
+        <w:rPr>
+          <w:rFonts w:cs="Times New Roman"/>
+          <w:szCs w:val="24"/>
+        </w:rPr>
+        <w:t>membuka tiap-tiap perlembar atau perbuku agenda yang sudah dicatat diperkiraan mamakan waktu ±5 sampai 20 menit.</w:t>
+      </w:r>
+    </w:p>
+    <w:p>
+      <w:pPr>
+        <w:pStyle w:val="ListParagraph"/>
+        <w:numPr>
+          <w:ilvl w:val="0"/>
+          <w:numId w:val="40"/>
+        </w:numPr>
+        <w:spacing w:after="0" w:line="480" w:lineRule="auto"/>
+        <w:rPr>
+          <w:rFonts w:cs="Times New Roman"/>
+          <w:szCs w:val="24"/>
+        </w:rPr>
+      </w:pPr>
+      <w:r>
+        <w:rPr>
+          <w:rFonts w:cs="Times New Roman"/>
+          <w:szCs w:val="24"/>
+        </w:rPr>
+        <w:lastRenderedPageBreak/>
+        <w:t>M</w:t>
+      </w:r>
+      <w:r>
+        <w:rPr>
+          <w:rFonts w:cs="Times New Roman"/>
+          <w:szCs w:val="24"/>
+        </w:rPr>
+        <w:t xml:space="preserve">emproses disposisi surat masuk selanjutnya </w:t>
+      </w:r>
+      <w:r>
+        <w:rPr>
+          <w:rFonts w:cs="Times New Roman"/>
+          <w:szCs w:val="24"/>
+        </w:rPr>
+        <w:t>diserahkan ke pimpinan, jika pimpinan tidak ada tempat kerja maka disposisi akan ditunda atau menyerahkan ke tempat tinggal pimpinan apabila sakit. (jika prihal surat penting).</w:t>
       </w:r>
     </w:p>
     <w:p>
@@ -16284,7 +16479,7 @@
         <w:pStyle w:val="Heading3"/>
       </w:pPr>
       <w:r>
-        <w:t>Analisis Kebutuhan Sistem</w:t>
+        <w:t>Sistem Berjalan</w:t>
       </w:r>
     </w:p>
     <w:p>
@@ -16292,7 +16487,7 @@
         <w:pStyle w:val="Heading4"/>
       </w:pPr>
       <w:r>
-        <w:t>Analisis Perangkat Keras</w:t>
+        <w:t>Surat masuk</w:t>
       </w:r>
     </w:p>
     <w:p>
@@ -16300,7 +16495,7 @@
         <w:pStyle w:val="Heading4"/>
       </w:pPr>
       <w:r>
-        <w:t>Analisis Perangkat Lunak</w:t>
+        <w:t>Surat keluar</w:t>
       </w:r>
     </w:p>
     <w:p>
@@ -16308,7 +16503,15 @@
         <w:pStyle w:val="Heading4"/>
       </w:pPr>
       <w:r>
-        <w:t>Analisis Kebutuhan Informasi</w:t>
+        <w:t>Disposisi Surat</w:t>
+      </w:r>
+    </w:p>
+    <w:p>
+      <w:pPr>
+        <w:pStyle w:val="Heading3"/>
+      </w:pPr>
+      <w:r>
+        <w:t>Kebutuhan Sistem</w:t>
       </w:r>
     </w:p>
     <w:p>
@@ -16316,7 +16519,67 @@
         <w:pStyle w:val="Heading4"/>
       </w:pPr>
       <w:r>
-        <w:t>Analisi Pengguna</w:t>
+        <w:t>Perangkat Keras</w:t>
+      </w:r>
+      <w:r>
+        <w:t xml:space="preserve"> (</w:t>
+      </w:r>
+      <w:r>
+        <w:rPr>
+          <w:i/>
+        </w:rPr>
+        <w:t>Hardware</w:t>
+      </w:r>
+      <w:r>
+        <w:t>)</w:t>
+      </w:r>
+    </w:p>
+    <w:p>
+      <w:pPr>
+        <w:pStyle w:val="Heading4"/>
+      </w:pPr>
+      <w:r>
+        <w:t>Perangkat Lunak</w:t>
+      </w:r>
+      <w:r>
+        <w:t xml:space="preserve"> (</w:t>
+      </w:r>
+      <w:r>
+        <w:rPr>
+          <w:i/>
+        </w:rPr>
+        <w:t>Software</w:t>
+      </w:r>
+      <w:r>
+        <w:t>)</w:t>
+      </w:r>
+    </w:p>
+    <w:p>
+      <w:pPr>
+        <w:pStyle w:val="Heading4"/>
+      </w:pPr>
+      <w:r>
+        <w:t>Informasi</w:t>
+      </w:r>
+    </w:p>
+    <w:p>
+      <w:pPr>
+        <w:pStyle w:val="Heading4"/>
+      </w:pPr>
+      <w:r>
+        <w:t>Pengguna</w:t>
+      </w:r>
+      <w:r>
+        <w:t xml:space="preserve"> (</w:t>
+      </w:r>
+      <w:r>
+        <w:rPr>
+          <w:i/>
+        </w:rPr>
+        <w:t>Brainware</w:t>
+      </w:r>
+      <w:r>
+        <w:t>)</w:t>
       </w:r>
     </w:p>
     <w:p>
@@ -16329,35 +16592,7 @@
     </w:p>
     <w:p>
       <w:pPr>
-        <w:rPr>
-          <w:lang w:val="en-US"/>
-        </w:rPr>
-      </w:pPr>
-    </w:p>
-    <w:p>
-      <w:pPr>
-        <w:spacing w:line="480" w:lineRule="auto"/>
-        <w:ind w:firstLineChars="250" w:firstLine="600"/>
-        <w:jc w:val="both"/>
-        <w:rPr>
-          <w:rFonts w:ascii="Times New Roman" w:hAnsi="Times New Roman" w:cs="Times New Roman"/>
-          <w:i/>
-          <w:sz w:val="24"/>
-          <w:szCs w:val="24"/>
-          <w:lang w:val="en-US"/>
-        </w:rPr>
-      </w:pPr>
-    </w:p>
-    <w:p>
-      <w:pPr>
-        <w:spacing w:after="0" w:line="480" w:lineRule="auto"/>
-        <w:ind w:left="426"/>
-        <w:rPr>
-          <w:rFonts w:ascii="Times New Roman" w:hAnsi="Times New Roman" w:cs="Times New Roman"/>
-          <w:sz w:val="24"/>
-          <w:szCs w:val="24"/>
-          <w:lang w:val="en-US"/>
-        </w:rPr>
+        <w:pStyle w:val="Heading3"/>
       </w:pPr>
     </w:p>
     <w:sectPr>
@@ -16566,7 +16801,7 @@
             <w:sz w:val="28"/>
             <w:szCs w:val="28"/>
           </w:rPr>
-          <w:t>37</w:t>
+          <w:t>39</w:t>
         </w:r>
         <w:r>
           <w:rPr>
@@ -16956,6 +17191,92 @@
     </w:lvl>
   </w:abstractNum>
   <w:abstractNum w:abstractNumId="4">
+    <w:nsid w:val="0BC65DA7"/>
+    <w:multiLevelType w:val="hybridMultilevel"/>
+    <w:tmpl w:val="14C65864"/>
+    <w:lvl w:ilvl="0" w:tplc="0421000F">
+      <w:start w:val="1"/>
+      <w:numFmt w:val="decimal"/>
+      <w:lvlText w:val="%1."/>
+      <w:lvlJc w:val="left"/>
+      <w:pPr>
+        <w:ind w:left="720" w:hanging="360"/>
+      </w:pPr>
+    </w:lvl>
+    <w:lvl w:ilvl="1" w:tplc="04210019" w:tentative="1">
+      <w:start w:val="1"/>
+      <w:numFmt w:val="lowerLetter"/>
+      <w:lvlText w:val="%2."/>
+      <w:lvlJc w:val="left"/>
+      <w:pPr>
+        <w:ind w:left="1440" w:hanging="360"/>
+      </w:pPr>
+    </w:lvl>
+    <w:lvl w:ilvl="2" w:tplc="0421001B" w:tentative="1">
+      <w:start w:val="1"/>
+      <w:numFmt w:val="lowerRoman"/>
+      <w:lvlText w:val="%3."/>
+      <w:lvlJc w:val="right"/>
+      <w:pPr>
+        <w:ind w:left="2160" w:hanging="180"/>
+      </w:pPr>
+    </w:lvl>
+    <w:lvl w:ilvl="3" w:tplc="0421000F" w:tentative="1">
+      <w:start w:val="1"/>
+      <w:numFmt w:val="decimal"/>
+      <w:lvlText w:val="%4."/>
+      <w:lvlJc w:val="left"/>
+      <w:pPr>
+        <w:ind w:left="2880" w:hanging="360"/>
+      </w:pPr>
+    </w:lvl>
+    <w:lvl w:ilvl="4" w:tplc="04210019" w:tentative="1">
+      <w:start w:val="1"/>
+      <w:numFmt w:val="lowerLetter"/>
+      <w:lvlText w:val="%5."/>
+      <w:lvlJc w:val="left"/>
+      <w:pPr>
+        <w:ind w:left="3600" w:hanging="360"/>
+      </w:pPr>
+    </w:lvl>
+    <w:lvl w:ilvl="5" w:tplc="0421001B" w:tentative="1">
+      <w:start w:val="1"/>
+      <w:numFmt w:val="lowerRoman"/>
+      <w:lvlText w:val="%6."/>
+      <w:lvlJc w:val="right"/>
+      <w:pPr>
+        <w:ind w:left="4320" w:hanging="180"/>
+      </w:pPr>
+    </w:lvl>
+    <w:lvl w:ilvl="6" w:tplc="0421000F" w:tentative="1">
+      <w:start w:val="1"/>
+      <w:numFmt w:val="decimal"/>
+      <w:lvlText w:val="%7."/>
+      <w:lvlJc w:val="left"/>
+      <w:pPr>
+        <w:ind w:left="5040" w:hanging="360"/>
+      </w:pPr>
+    </w:lvl>
+    <w:lvl w:ilvl="7" w:tplc="04210019" w:tentative="1">
+      <w:start w:val="1"/>
+      <w:numFmt w:val="lowerLetter"/>
+      <w:lvlText w:val="%8."/>
+      <w:lvlJc w:val="left"/>
+      <w:pPr>
+        <w:ind w:left="5760" w:hanging="360"/>
+      </w:pPr>
+    </w:lvl>
+    <w:lvl w:ilvl="8" w:tplc="0421001B" w:tentative="1">
+      <w:start w:val="1"/>
+      <w:numFmt w:val="lowerRoman"/>
+      <w:lvlText w:val="%9."/>
+      <w:lvlJc w:val="right"/>
+      <w:pPr>
+        <w:ind w:left="6480" w:hanging="180"/>
+      </w:pPr>
+    </w:lvl>
+  </w:abstractNum>
+  <w:abstractNum w:abstractNumId="5">
     <w:nsid w:val="13A964BB"/>
     <w:multiLevelType w:val="hybridMultilevel"/>
     <w:tmpl w:val="5E762B64"/>
@@ -17041,7 +17362,7 @@
       </w:pPr>
     </w:lvl>
   </w:abstractNum>
-  <w:abstractNum w:abstractNumId="5">
+  <w:abstractNum w:abstractNumId="6">
     <w:nsid w:val="16697DF5"/>
     <w:multiLevelType w:val="hybridMultilevel"/>
     <w:tmpl w:val="E280E170"/>
@@ -17154,7 +17475,182 @@
       </w:rPr>
     </w:lvl>
   </w:abstractNum>
-  <w:abstractNum w:abstractNumId="6">
+  <w:abstractNum w:abstractNumId="7">
+    <w:nsid w:val="18A35647"/>
+    <w:multiLevelType w:val="hybridMultilevel"/>
+    <w:tmpl w:val="3AE4A5BE"/>
+    <w:lvl w:ilvl="0" w:tplc="0421000F">
+      <w:start w:val="1"/>
+      <w:numFmt w:val="decimal"/>
+      <w:lvlText w:val="%1."/>
+      <w:lvlJc w:val="left"/>
+      <w:pPr>
+        <w:ind w:left="720" w:hanging="360"/>
+      </w:pPr>
+    </w:lvl>
+    <w:lvl w:ilvl="1" w:tplc="04210019" w:tentative="1">
+      <w:start w:val="1"/>
+      <w:numFmt w:val="lowerLetter"/>
+      <w:lvlText w:val="%2."/>
+      <w:lvlJc w:val="left"/>
+      <w:pPr>
+        <w:ind w:left="1440" w:hanging="360"/>
+      </w:pPr>
+    </w:lvl>
+    <w:lvl w:ilvl="2" w:tplc="0421001B" w:tentative="1">
+      <w:start w:val="1"/>
+      <w:numFmt w:val="lowerRoman"/>
+      <w:lvlText w:val="%3."/>
+      <w:lvlJc w:val="right"/>
+      <w:pPr>
+        <w:ind w:left="2160" w:hanging="180"/>
+      </w:pPr>
+    </w:lvl>
+    <w:lvl w:ilvl="3" w:tplc="0421000F" w:tentative="1">
+      <w:start w:val="1"/>
+      <w:numFmt w:val="decimal"/>
+      <w:lvlText w:val="%4."/>
+      <w:lvlJc w:val="left"/>
+      <w:pPr>
+        <w:ind w:left="2880" w:hanging="360"/>
+      </w:pPr>
+    </w:lvl>
+    <w:lvl w:ilvl="4" w:tplc="04210019" w:tentative="1">
+      <w:start w:val="1"/>
+      <w:numFmt w:val="lowerLetter"/>
+      <w:lvlText w:val="%5."/>
+      <w:lvlJc w:val="left"/>
+      <w:pPr>
+        <w:ind w:left="3600" w:hanging="360"/>
+      </w:pPr>
+    </w:lvl>
+    <w:lvl w:ilvl="5" w:tplc="0421001B" w:tentative="1">
+      <w:start w:val="1"/>
+      <w:numFmt w:val="lowerRoman"/>
+      <w:lvlText w:val="%6."/>
+      <w:lvlJc w:val="right"/>
+      <w:pPr>
+        <w:ind w:left="4320" w:hanging="180"/>
+      </w:pPr>
+    </w:lvl>
+    <w:lvl w:ilvl="6" w:tplc="0421000F" w:tentative="1">
+      <w:start w:val="1"/>
+      <w:numFmt w:val="decimal"/>
+      <w:lvlText w:val="%7."/>
+      <w:lvlJc w:val="left"/>
+      <w:pPr>
+        <w:ind w:left="5040" w:hanging="360"/>
+      </w:pPr>
+    </w:lvl>
+    <w:lvl w:ilvl="7" w:tplc="04210019" w:tentative="1">
+      <w:start w:val="1"/>
+      <w:numFmt w:val="lowerLetter"/>
+      <w:lvlText w:val="%8."/>
+      <w:lvlJc w:val="left"/>
+      <w:pPr>
+        <w:ind w:left="5760" w:hanging="360"/>
+      </w:pPr>
+    </w:lvl>
+    <w:lvl w:ilvl="8" w:tplc="0421001B" w:tentative="1">
+      <w:start w:val="1"/>
+      <w:numFmt w:val="lowerRoman"/>
+      <w:lvlText w:val="%9."/>
+      <w:lvlJc w:val="right"/>
+      <w:pPr>
+        <w:ind w:left="6480" w:hanging="180"/>
+      </w:pPr>
+    </w:lvl>
+  </w:abstractNum>
+  <w:abstractNum w:abstractNumId="8">
+    <w:nsid w:val="19626ACC"/>
+    <w:multiLevelType w:val="hybridMultilevel"/>
+    <w:tmpl w:val="ADAC2724"/>
+    <w:lvl w:ilvl="0" w:tplc="0409000F">
+      <w:start w:val="1"/>
+      <w:numFmt w:val="decimal"/>
+      <w:lvlText w:val="%1."/>
+      <w:lvlJc w:val="left"/>
+      <w:pPr>
+        <w:ind w:left="720" w:hanging="360"/>
+      </w:pPr>
+      <w:rPr>
+        <w:rFonts w:hint="default"/>
+      </w:rPr>
+    </w:lvl>
+    <w:lvl w:ilvl="1" w:tplc="04210019" w:tentative="1">
+      <w:start w:val="1"/>
+      <w:numFmt w:val="lowerLetter"/>
+      <w:lvlText w:val="%2."/>
+      <w:lvlJc w:val="left"/>
+      <w:pPr>
+        <w:ind w:left="1440" w:hanging="360"/>
+      </w:pPr>
+    </w:lvl>
+    <w:lvl w:ilvl="2" w:tplc="0421001B" w:tentative="1">
+      <w:start w:val="1"/>
+      <w:numFmt w:val="lowerRoman"/>
+      <w:lvlText w:val="%3."/>
+      <w:lvlJc w:val="right"/>
+      <w:pPr>
+        <w:ind w:left="2160" w:hanging="180"/>
+      </w:pPr>
+    </w:lvl>
+    <w:lvl w:ilvl="3" w:tplc="0421000F" w:tentative="1">
+      <w:start w:val="1"/>
+      <w:numFmt w:val="decimal"/>
+      <w:lvlText w:val="%4."/>
+      <w:lvlJc w:val="left"/>
+      <w:pPr>
+        <w:ind w:left="2880" w:hanging="360"/>
+      </w:pPr>
+    </w:lvl>
+    <w:lvl w:ilvl="4" w:tplc="04210019" w:tentative="1">
+      <w:start w:val="1"/>
+      <w:numFmt w:val="lowerLetter"/>
+      <w:lvlText w:val="%5."/>
+      <w:lvlJc w:val="left"/>
+      <w:pPr>
+        <w:ind w:left="3600" w:hanging="360"/>
+      </w:pPr>
+    </w:lvl>
+    <w:lvl w:ilvl="5" w:tplc="0421001B" w:tentative="1">
+      <w:start w:val="1"/>
+      <w:numFmt w:val="lowerRoman"/>
+      <w:lvlText w:val="%6."/>
+      <w:lvlJc w:val="right"/>
+      <w:pPr>
+        <w:ind w:left="4320" w:hanging="180"/>
+      </w:pPr>
+    </w:lvl>
+    <w:lvl w:ilvl="6" w:tplc="0421000F" w:tentative="1">
+      <w:start w:val="1"/>
+      <w:numFmt w:val="decimal"/>
+      <w:lvlText w:val="%7."/>
+      <w:lvlJc w:val="left"/>
+      <w:pPr>
+        <w:ind w:left="5040" w:hanging="360"/>
+      </w:pPr>
+    </w:lvl>
+    <w:lvl w:ilvl="7" w:tplc="04210019" w:tentative="1">
+      <w:start w:val="1"/>
+      <w:numFmt w:val="lowerLetter"/>
+      <w:lvlText w:val="%8."/>
+      <w:lvlJc w:val="left"/>
+      <w:pPr>
+        <w:ind w:left="5760" w:hanging="360"/>
+      </w:pPr>
+    </w:lvl>
+    <w:lvl w:ilvl="8" w:tplc="0421001B" w:tentative="1">
+      <w:start w:val="1"/>
+      <w:numFmt w:val="lowerRoman"/>
+      <w:lvlText w:val="%9."/>
+      <w:lvlJc w:val="right"/>
+      <w:pPr>
+        <w:ind w:left="6480" w:hanging="180"/>
+      </w:pPr>
+    </w:lvl>
+  </w:abstractNum>
+  <w:abstractNum w:abstractNumId="9">
     <w:nsid w:val="1C6A52DE"/>
     <w:multiLevelType w:val="hybridMultilevel"/>
     <w:tmpl w:val="B936C972"/>
@@ -17243,7 +17739,7 @@
       </w:pPr>
     </w:lvl>
   </w:abstractNum>
-  <w:abstractNum w:abstractNumId="7">
+  <w:abstractNum w:abstractNumId="10">
     <w:nsid w:val="1DDE75DC"/>
     <w:multiLevelType w:val="hybridMultilevel"/>
     <w:tmpl w:val="75C6C1AE"/>
@@ -17329,7 +17825,7 @@
       </w:pPr>
     </w:lvl>
   </w:abstractNum>
-  <w:abstractNum w:abstractNumId="8">
+  <w:abstractNum w:abstractNumId="11">
     <w:nsid w:val="203C4842"/>
     <w:multiLevelType w:val="hybridMultilevel"/>
     <w:tmpl w:val="B29211B4"/>
@@ -17415,7 +17911,7 @@
       </w:pPr>
     </w:lvl>
   </w:abstractNum>
-  <w:abstractNum w:abstractNumId="9">
+  <w:abstractNum w:abstractNumId="12">
     <w:nsid w:val="25CF360B"/>
     <w:multiLevelType w:val="hybridMultilevel"/>
     <w:tmpl w:val="29121EB0"/>
@@ -17501,7 +17997,7 @@
       </w:pPr>
     </w:lvl>
   </w:abstractNum>
-  <w:abstractNum w:abstractNumId="10">
+  <w:abstractNum w:abstractNumId="13">
     <w:nsid w:val="28A44B12"/>
     <w:multiLevelType w:val="multilevel"/>
     <w:tmpl w:val="28A44B12"/>
@@ -17590,7 +18086,7 @@
       </w:pPr>
     </w:lvl>
   </w:abstractNum>
-  <w:abstractNum w:abstractNumId="11">
+  <w:abstractNum w:abstractNumId="14">
     <w:nsid w:val="29026A0E"/>
     <w:multiLevelType w:val="hybridMultilevel"/>
     <w:tmpl w:val="D7BE3C12"/>
@@ -17676,7 +18172,7 @@
       </w:pPr>
     </w:lvl>
   </w:abstractNum>
-  <w:abstractNum w:abstractNumId="12">
+  <w:abstractNum w:abstractNumId="15">
     <w:nsid w:val="310A083E"/>
     <w:multiLevelType w:val="hybridMultilevel"/>
     <w:tmpl w:val="CD02744A"/>
@@ -17762,7 +18258,7 @@
       </w:pPr>
     </w:lvl>
   </w:abstractNum>
-  <w:abstractNum w:abstractNumId="13">
+  <w:abstractNum w:abstractNumId="16">
     <w:nsid w:val="34862E60"/>
     <w:multiLevelType w:val="hybridMultilevel"/>
     <w:tmpl w:val="A8F67278"/>
@@ -17848,7 +18344,7 @@
       </w:pPr>
     </w:lvl>
   </w:abstractNum>
-  <w:abstractNum w:abstractNumId="14">
+  <w:abstractNum w:abstractNumId="17">
     <w:nsid w:val="38526853"/>
     <w:multiLevelType w:val="multilevel"/>
     <w:tmpl w:val="147660B0"/>
@@ -17982,7 +18478,7 @@
       </w:rPr>
     </w:lvl>
   </w:abstractNum>
-  <w:abstractNum w:abstractNumId="15">
+  <w:abstractNum w:abstractNumId="18">
     <w:nsid w:val="39535D98"/>
     <w:multiLevelType w:val="hybridMultilevel"/>
     <w:tmpl w:val="B7C2397E"/>
@@ -18068,7 +18564,7 @@
       </w:pPr>
     </w:lvl>
   </w:abstractNum>
-  <w:abstractNum w:abstractNumId="16">
+  <w:abstractNum w:abstractNumId="19">
     <w:nsid w:val="42C11CDC"/>
     <w:multiLevelType w:val="multilevel"/>
     <w:tmpl w:val="42C11CDC"/>
@@ -18157,7 +18653,7 @@
       </w:pPr>
     </w:lvl>
   </w:abstractNum>
-  <w:abstractNum w:abstractNumId="17">
+  <w:abstractNum w:abstractNumId="20">
     <w:nsid w:val="4C8554B5"/>
     <w:multiLevelType w:val="multilevel"/>
     <w:tmpl w:val="4C8554B5"/>
@@ -18246,7 +18742,7 @@
       </w:pPr>
     </w:lvl>
   </w:abstractNum>
-  <w:abstractNum w:abstractNumId="18">
+  <w:abstractNum w:abstractNumId="21">
     <w:nsid w:val="4FEB607E"/>
     <w:multiLevelType w:val="singleLevel"/>
     <w:tmpl w:val="4FEB607E"/>
@@ -18266,7 +18762,7 @@
       </w:rPr>
     </w:lvl>
   </w:abstractNum>
-  <w:abstractNum w:abstractNumId="19">
+  <w:abstractNum w:abstractNumId="22">
     <w:nsid w:val="540170FA"/>
     <w:multiLevelType w:val="hybridMultilevel"/>
     <w:tmpl w:val="CFF2EE20"/>
@@ -18352,7 +18848,7 @@
       </w:pPr>
     </w:lvl>
   </w:abstractNum>
-  <w:abstractNum w:abstractNumId="20">
+  <w:abstractNum w:abstractNumId="23">
     <w:nsid w:val="553521E2"/>
     <w:multiLevelType w:val="hybridMultilevel"/>
     <w:tmpl w:val="03588C3A"/>
@@ -18465,7 +18961,7 @@
       </w:rPr>
     </w:lvl>
   </w:abstractNum>
-  <w:abstractNum w:abstractNumId="21">
+  <w:abstractNum w:abstractNumId="24">
     <w:nsid w:val="575C23D8"/>
     <w:multiLevelType w:val="hybridMultilevel"/>
     <w:tmpl w:val="C0CE323C"/>
@@ -18551,7 +19047,7 @@
       </w:pPr>
     </w:lvl>
   </w:abstractNum>
-  <w:abstractNum w:abstractNumId="22">
+  <w:abstractNum w:abstractNumId="25">
     <w:nsid w:val="58B27C8C"/>
     <w:multiLevelType w:val="hybridMultilevel"/>
     <w:tmpl w:val="CBC037E4"/>
@@ -18640,7 +19136,7 @@
       </w:pPr>
     </w:lvl>
   </w:abstractNum>
-  <w:abstractNum w:abstractNumId="23">
+  <w:abstractNum w:abstractNumId="26">
     <w:nsid w:val="5D26496B"/>
     <w:multiLevelType w:val="hybridMultilevel"/>
     <w:tmpl w:val="A46AE58A"/>
@@ -18726,7 +19222,7 @@
       </w:pPr>
     </w:lvl>
   </w:abstractNum>
-  <w:abstractNum w:abstractNumId="24">
+  <w:abstractNum w:abstractNumId="27">
     <w:nsid w:val="614F5798"/>
     <w:multiLevelType w:val="multilevel"/>
     <w:tmpl w:val="614F5798"/>
@@ -18815,7 +19311,7 @@
       </w:pPr>
     </w:lvl>
   </w:abstractNum>
-  <w:abstractNum w:abstractNumId="25">
+  <w:abstractNum w:abstractNumId="28">
     <w:nsid w:val="649F0512"/>
     <w:multiLevelType w:val="hybridMultilevel"/>
     <w:tmpl w:val="4AB465F4"/>
@@ -18901,7 +19397,7 @@
       </w:pPr>
     </w:lvl>
   </w:abstractNum>
-  <w:abstractNum w:abstractNumId="26">
+  <w:abstractNum w:abstractNumId="29">
     <w:nsid w:val="656772B1"/>
     <w:multiLevelType w:val="hybridMultilevel"/>
     <w:tmpl w:val="5CE4EAB4"/>
@@ -18990,7 +19486,7 @@
       </w:pPr>
     </w:lvl>
   </w:abstractNum>
-  <w:abstractNum w:abstractNumId="27">
+  <w:abstractNum w:abstractNumId="30">
     <w:nsid w:val="68949148"/>
     <w:multiLevelType w:val="multilevel"/>
     <w:tmpl w:val="68949148"/>
@@ -19106,7 +19602,7 @@
       </w:rPr>
     </w:lvl>
   </w:abstractNum>
-  <w:abstractNum w:abstractNumId="28">
+  <w:abstractNum w:abstractNumId="31">
     <w:nsid w:val="6C5578A2"/>
     <w:multiLevelType w:val="singleLevel"/>
     <w:tmpl w:val="6C5578A2"/>
@@ -19126,7 +19622,7 @@
       </w:rPr>
     </w:lvl>
   </w:abstractNum>
-  <w:abstractNum w:abstractNumId="29">
+  <w:abstractNum w:abstractNumId="32">
     <w:nsid w:val="728B214E"/>
     <w:multiLevelType w:val="multilevel"/>
     <w:tmpl w:val="728B214E"/>
@@ -19215,7 +19711,7 @@
       </w:pPr>
     </w:lvl>
   </w:abstractNum>
-  <w:abstractNum w:abstractNumId="30">
+  <w:abstractNum w:abstractNumId="33">
     <w:nsid w:val="77B069FF"/>
     <w:multiLevelType w:val="hybridMultilevel"/>
     <w:tmpl w:val="5C467342"/>
@@ -19301,7 +19797,7 @@
       </w:pPr>
     </w:lvl>
   </w:abstractNum>
-  <w:abstractNum w:abstractNumId="31">
+  <w:abstractNum w:abstractNumId="34">
     <w:nsid w:val="796B47E2"/>
     <w:multiLevelType w:val="multilevel"/>
     <w:tmpl w:val="796B47E2"/>
@@ -19387,7 +19883,7 @@
       </w:pPr>
     </w:lvl>
   </w:abstractNum>
-  <w:abstractNum w:abstractNumId="32">
+  <w:abstractNum w:abstractNumId="35">
     <w:nsid w:val="7C2A3A54"/>
     <w:multiLevelType w:val="hybridMultilevel"/>
     <w:tmpl w:val="D5523B4E"/>
@@ -19473,7 +19969,93 @@
       </w:pPr>
     </w:lvl>
   </w:abstractNum>
-  <w:abstractNum w:abstractNumId="33">
+  <w:abstractNum w:abstractNumId="36">
+    <w:nsid w:val="7C5C3520"/>
+    <w:multiLevelType w:val="hybridMultilevel"/>
+    <w:tmpl w:val="A6D8614C"/>
+    <w:lvl w:ilvl="0" w:tplc="0421000F">
+      <w:start w:val="1"/>
+      <w:numFmt w:val="decimal"/>
+      <w:lvlText w:val="%1."/>
+      <w:lvlJc w:val="left"/>
+      <w:pPr>
+        <w:ind w:left="720" w:hanging="360"/>
+      </w:pPr>
+    </w:lvl>
+    <w:lvl w:ilvl="1" w:tplc="04210019" w:tentative="1">
+      <w:start w:val="1"/>
+      <w:numFmt w:val="lowerLetter"/>
+      <w:lvlText w:val="%2."/>
+      <w:lvlJc w:val="left"/>
+      <w:pPr>
+        <w:ind w:left="1440" w:hanging="360"/>
+      </w:pPr>
+    </w:lvl>
+    <w:lvl w:ilvl="2" w:tplc="0421001B" w:tentative="1">
+      <w:start w:val="1"/>
+      <w:numFmt w:val="lowerRoman"/>
+      <w:lvlText w:val="%3."/>
+      <w:lvlJc w:val="right"/>
+      <w:pPr>
+        <w:ind w:left="2160" w:hanging="180"/>
+      </w:pPr>
+    </w:lvl>
+    <w:lvl w:ilvl="3" w:tplc="0421000F" w:tentative="1">
+      <w:start w:val="1"/>
+      <w:numFmt w:val="decimal"/>
+      <w:lvlText w:val="%4."/>
+      <w:lvlJc w:val="left"/>
+      <w:pPr>
+        <w:ind w:left="2880" w:hanging="360"/>
+      </w:pPr>
+    </w:lvl>
+    <w:lvl w:ilvl="4" w:tplc="04210019" w:tentative="1">
+      <w:start w:val="1"/>
+      <w:numFmt w:val="lowerLetter"/>
+      <w:lvlText w:val="%5."/>
+      <w:lvlJc w:val="left"/>
+      <w:pPr>
+        <w:ind w:left="3600" w:hanging="360"/>
+      </w:pPr>
+    </w:lvl>
+    <w:lvl w:ilvl="5" w:tplc="0421001B" w:tentative="1">
+      <w:start w:val="1"/>
+      <w:numFmt w:val="lowerRoman"/>
+      <w:lvlText w:val="%6."/>
+      <w:lvlJc w:val="right"/>
+      <w:pPr>
+        <w:ind w:left="4320" w:hanging="180"/>
+      </w:pPr>
+    </w:lvl>
+    <w:lvl w:ilvl="6" w:tplc="0421000F" w:tentative="1">
+      <w:start w:val="1"/>
+      <w:numFmt w:val="decimal"/>
+      <w:lvlText w:val="%7."/>
+      <w:lvlJc w:val="left"/>
+      <w:pPr>
+        <w:ind w:left="5040" w:hanging="360"/>
+      </w:pPr>
+    </w:lvl>
+    <w:lvl w:ilvl="7" w:tplc="04210019" w:tentative="1">
+      <w:start w:val="1"/>
+      <w:numFmt w:val="lowerLetter"/>
+      <w:lvlText w:val="%8."/>
+      <w:lvlJc w:val="left"/>
+      <w:pPr>
+        <w:ind w:left="5760" w:hanging="360"/>
+      </w:pPr>
+    </w:lvl>
+    <w:lvl w:ilvl="8" w:tplc="0421001B" w:tentative="1">
+      <w:start w:val="1"/>
+      <w:numFmt w:val="lowerRoman"/>
+      <w:lvlText w:val="%9."/>
+      <w:lvlJc w:val="right"/>
+      <w:pPr>
+        <w:ind w:left="6480" w:hanging="180"/>
+      </w:pPr>
+    </w:lvl>
+  </w:abstractNum>
+  <w:abstractNum w:abstractNumId="37">
     <w:nsid w:val="7D9166F9"/>
     <w:multiLevelType w:val="multilevel"/>
     <w:tmpl w:val="7D9166F9"/>
@@ -19559,7 +20141,7 @@
       </w:pPr>
     </w:lvl>
   </w:abstractNum>
-  <w:abstractNum w:abstractNumId="34">
+  <w:abstractNum w:abstractNumId="38">
     <w:nsid w:val="7FBF1F4B"/>
     <w:multiLevelType w:val="hybridMultilevel"/>
     <w:tmpl w:val="77905988"/>
@@ -19648,7 +20230,7 @@
       </w:pPr>
     </w:lvl>
   </w:abstractNum>
-  <w:abstractNum w:abstractNumId="35">
+  <w:abstractNum w:abstractNumId="39">
     <w:nsid w:val="7FF655DC"/>
     <w:multiLevelType w:val="hybridMultilevel"/>
     <w:tmpl w:val="42D8BAE2"/>
@@ -19738,112 +20320,124 @@
     </w:lvl>
   </w:abstractNum>
   <w:num w:numId="1">
-    <w:abstractNumId w:val="14"/>
+    <w:abstractNumId w:val="17"/>
   </w:num>
   <w:num w:numId="2">
-    <w:abstractNumId w:val="31"/>
+    <w:abstractNumId w:val="34"/>
   </w:num>
   <w:num w:numId="3">
     <w:abstractNumId w:val="3"/>
   </w:num>
   <w:num w:numId="4">
-    <w:abstractNumId w:val="20"/>
+    <w:abstractNumId w:val="23"/>
   </w:num>
   <w:num w:numId="5">
-    <w:abstractNumId w:val="5"/>
+    <w:abstractNumId w:val="6"/>
   </w:num>
   <w:num w:numId="6">
-    <w:abstractNumId w:val="9"/>
+    <w:abstractNumId w:val="12"/>
   </w:num>
   <w:num w:numId="7">
-    <w:abstractNumId w:val="30"/>
+    <w:abstractNumId w:val="33"/>
   </w:num>
   <w:num w:numId="8">
-    <w:abstractNumId w:val="7"/>
+    <w:abstractNumId w:val="10"/>
   </w:num>
   <w:num w:numId="9">
     <w:abstractNumId w:val="1"/>
   </w:num>
   <w:num w:numId="10">
-    <w:abstractNumId w:val="13"/>
+    <w:abstractNumId w:val="16"/>
   </w:num>
   <w:num w:numId="11">
+    <w:abstractNumId w:val="14"/>
+  </w:num>
+  <w:num w:numId="12">
     <w:abstractNumId w:val="11"/>
   </w:num>
-  <w:num w:numId="12">
-    <w:abstractNumId w:val="8"/>
-  </w:num>
   <w:num w:numId="13">
-    <w:abstractNumId w:val="29"/>
+    <w:abstractNumId w:val="32"/>
   </w:num>
   <w:num w:numId="14">
     <w:abstractNumId w:val="0"/>
   </w:num>
   <w:num w:numId="15">
-    <w:abstractNumId w:val="23"/>
+    <w:abstractNumId w:val="26"/>
   </w:num>
   <w:num w:numId="16">
-    <w:abstractNumId w:val="12"/>
+    <w:abstractNumId w:val="15"/>
   </w:num>
   <w:num w:numId="17">
+    <w:abstractNumId w:val="22"/>
+  </w:num>
+  <w:num w:numId="18">
+    <w:abstractNumId w:val="28"/>
+  </w:num>
+  <w:num w:numId="19">
+    <w:abstractNumId w:val="30"/>
+  </w:num>
+  <w:num w:numId="20">
+    <w:abstractNumId w:val="31"/>
+  </w:num>
+  <w:num w:numId="21">
+    <w:abstractNumId w:val="21"/>
+  </w:num>
+  <w:num w:numId="22">
     <w:abstractNumId w:val="19"/>
   </w:num>
-  <w:num w:numId="18">
-    <w:abstractNumId w:val="25"/>
-  </w:num>
-  <w:num w:numId="19">
+  <w:num w:numId="23">
     <w:abstractNumId w:val="27"/>
   </w:num>
-  <w:num w:numId="20">
-    <w:abstractNumId w:val="28"/>
-  </w:num>
-  <w:num w:numId="21">
-    <w:abstractNumId w:val="18"/>
-  </w:num>
-  <w:num w:numId="22">
-    <w:abstractNumId w:val="16"/>
-  </w:num>
-  <w:num w:numId="23">
-    <w:abstractNumId w:val="24"/>
-  </w:num>
   <w:num w:numId="24">
-    <w:abstractNumId w:val="10"/>
+    <w:abstractNumId w:val="13"/>
   </w:num>
   <w:num w:numId="25">
-    <w:abstractNumId w:val="17"/>
+    <w:abstractNumId w:val="20"/>
   </w:num>
   <w:num w:numId="26">
     <w:abstractNumId w:val="2"/>
   </w:num>
   <w:num w:numId="27">
+    <w:abstractNumId w:val="39"/>
+  </w:num>
+  <w:num w:numId="28">
+    <w:abstractNumId w:val="25"/>
+  </w:num>
+  <w:num w:numId="29">
+    <w:abstractNumId w:val="29"/>
+  </w:num>
+  <w:num w:numId="30">
+    <w:abstractNumId w:val="5"/>
+  </w:num>
+  <w:num w:numId="31">
+    <w:abstractNumId w:val="18"/>
+  </w:num>
+  <w:num w:numId="32">
+    <w:abstractNumId w:val="38"/>
+  </w:num>
+  <w:num w:numId="33">
+    <w:abstractNumId w:val="24"/>
+  </w:num>
+  <w:num w:numId="34">
+    <w:abstractNumId w:val="9"/>
+  </w:num>
+  <w:num w:numId="35">
     <w:abstractNumId w:val="35"/>
   </w:num>
-  <w:num w:numId="28">
-    <w:abstractNumId w:val="22"/>
+  <w:num w:numId="36">
+    <w:abstractNumId w:val="37"/>
   </w:num>
-  <w:num w:numId="29">
-    <w:abstractNumId w:val="26"/>
+  <w:num w:numId="37">
+    <w:abstractNumId w:val="36"/>
   </w:num>
-  <w:num w:numId="30">
+  <w:num w:numId="38">
+    <w:abstractNumId w:val="7"/>
+  </w:num>
+  <w:num w:numId="39">
     <w:abstractNumId w:val="4"/>
   </w:num>
-  <w:num w:numId="31">
-    <w:abstractNumId w:val="15"/>
-  </w:num>
-  <w:num w:numId="32">
-    <w:abstractNumId w:val="34"/>
-  </w:num>
-  <w:num w:numId="33">
-    <w:abstractNumId w:val="21"/>
-  </w:num>
-  <w:num w:numId="34">
-    <w:abstractNumId w:val="6"/>
-  </w:num>
-  <w:num w:numId="35">
-    <w:abstractNumId w:val="32"/>
-  </w:num>
-  <w:num w:numId="36">
-    <w:abstractNumId w:val="33"/>
+  <w:num w:numId="40">
+    <w:abstractNumId w:val="8"/>
   </w:num>
 </w:numbering>
 </file>

</xml_diff>